<commit_message>
idk why theres two files but ok
</commit_message>
<xml_diff>
--- a/2024 Button Icons.docx
+++ b/2024 Button Icons.docx
@@ -32,12 +32,6 @@
         <w:gridCol w:w="1080"/>
       </w:tblGrid>
       <w:tr>
-        <w:tblPrEx>
-          <w:tblCellMar>
-            <w:top w:w="0" w:type="dxa"/>
-            <w:bottom w:w="0" w:type="dxa"/>
-          </w:tblCellMar>
-        </w:tblPrEx>
         <w:trPr>
           <w:cantSplit/>
           <w:trHeight w:hRule="exact" w:val="1170"/>
@@ -52,6 +46,9 @@
               <w:jc w:val="center"/>
             </w:pPr>
             <w:r>
+              <w:rPr>
+                <w:noProof/>
+              </w:rPr>
               <w:drawing>
                 <wp:anchor distT="0" distB="0" distL="114300" distR="114300" simplePos="0" relativeHeight="251658240" behindDoc="0" locked="0" layoutInCell="1" allowOverlap="1" wp14:anchorId="7A6DD569" wp14:editId="60B4D30E">
                   <wp:simplePos x="0" y="0"/>
@@ -129,6 +126,9 @@
               <w:ind w:left="27" w:right="27"/>
             </w:pPr>
             <w:r>
+              <w:rPr>
+                <w:noProof/>
+              </w:rPr>
               <w:drawing>
                 <wp:anchor distT="0" distB="0" distL="114300" distR="114300" simplePos="0" relativeHeight="251659264" behindDoc="0" locked="0" layoutInCell="1" allowOverlap="1" wp14:anchorId="33D7B65C" wp14:editId="75410B30">
                   <wp:simplePos x="0" y="0"/>
@@ -206,6 +206,9 @@
               <w:ind w:left="27" w:right="27"/>
             </w:pPr>
             <w:r>
+              <w:rPr>
+                <w:noProof/>
+              </w:rPr>
               <w:drawing>
                 <wp:anchor distT="0" distB="0" distL="114300" distR="114300" simplePos="0" relativeHeight="251664384" behindDoc="0" locked="0" layoutInCell="1" allowOverlap="1" wp14:anchorId="444903DA" wp14:editId="1F9010EC">
                   <wp:simplePos x="0" y="0"/>
@@ -283,6 +286,9 @@
               <w:ind w:left="27" w:right="27"/>
             </w:pPr>
             <w:r>
+              <w:rPr>
+                <w:noProof/>
+              </w:rPr>
               <w:drawing>
                 <wp:anchor distT="0" distB="0" distL="114300" distR="114300" simplePos="0" relativeHeight="251663360" behindDoc="0" locked="0" layoutInCell="1" allowOverlap="1" wp14:anchorId="311C7AD7" wp14:editId="1F807EE0">
                   <wp:simplePos x="0" y="0"/>
@@ -343,12 +349,6 @@
         </w:tc>
       </w:tr>
       <w:tr>
-        <w:tblPrEx>
-          <w:tblCellMar>
-            <w:top w:w="0" w:type="dxa"/>
-            <w:bottom w:w="0" w:type="dxa"/>
-          </w:tblCellMar>
-        </w:tblPrEx>
         <w:trPr>
           <w:cantSplit/>
           <w:trHeight w:hRule="exact" w:val="1170"/>
@@ -366,7 +366,7 @@
                 <w:noProof/>
               </w:rPr>
               <w:drawing>
-                <wp:anchor distT="0" distB="0" distL="114300" distR="114300" simplePos="0" relativeHeight="251666432" behindDoc="0" locked="0" layoutInCell="1" allowOverlap="1" wp14:anchorId="68D2EEC6" wp14:editId="28F4C017">
+                <wp:anchor distT="0" distB="0" distL="114300" distR="114300" simplePos="0" relativeHeight="251666432" behindDoc="0" locked="0" layoutInCell="1" allowOverlap="1" wp14:anchorId="68D2EEC6" wp14:editId="360105E5">
                   <wp:simplePos x="0" y="0"/>
                   <wp:positionH relativeFrom="column">
                     <wp:posOffset>-9281</wp:posOffset>
@@ -454,6 +454,9 @@
               <w:ind w:left="27" w:right="27"/>
             </w:pPr>
             <w:r>
+              <w:rPr>
+                <w:noProof/>
+              </w:rPr>
               <w:drawing>
                 <wp:anchor distT="0" distB="0" distL="114300" distR="114300" simplePos="0" relativeHeight="251662336" behindDoc="0" locked="0" layoutInCell="1" allowOverlap="1" wp14:anchorId="02C6260C" wp14:editId="7ADEED97">
                   <wp:simplePos x="0" y="0"/>
@@ -535,7 +538,7 @@
                 <w:noProof/>
               </w:rPr>
               <w:drawing>
-                <wp:anchor distT="0" distB="0" distL="114300" distR="114300" simplePos="0" relativeHeight="251665408" behindDoc="0" locked="0" layoutInCell="1" allowOverlap="1" wp14:anchorId="33C2AE8E" wp14:editId="281BA6A5">
+                <wp:anchor distT="0" distB="0" distL="114300" distR="114300" simplePos="0" relativeHeight="251665408" behindDoc="0" locked="0" layoutInCell="1" allowOverlap="1" wp14:anchorId="33C2AE8E" wp14:editId="29BC4071">
                   <wp:simplePos x="0" y="0"/>
                   <wp:positionH relativeFrom="column">
                     <wp:posOffset>-9525</wp:posOffset>
@@ -627,18 +630,66 @@
                 <w:sz w:val="16"/>
                 <w:szCs w:val="16"/>
               </w:rPr>
-              <w:t>Human player amplification</w:t>
+              <w:drawing>
+                <wp:anchor distT="0" distB="0" distL="114300" distR="114300" simplePos="0" relativeHeight="251669504" behindDoc="0" locked="0" layoutInCell="1" allowOverlap="1" wp14:anchorId="3C4D198E" wp14:editId="6BEE22DC">
+                  <wp:simplePos x="0" y="0"/>
+                  <wp:positionH relativeFrom="column">
+                    <wp:posOffset>-9379</wp:posOffset>
+                  </wp:positionH>
+                  <wp:positionV relativeFrom="paragraph">
+                    <wp:posOffset>46844</wp:posOffset>
+                  </wp:positionV>
+                  <wp:extent cx="667512" cy="658368"/>
+                  <wp:effectExtent l="0" t="0" r="0" b="8890"/>
+                  <wp:wrapTopAndBottom/>
+                  <wp:docPr id="203737459" name="Picture 1"/>
+                  <wp:cNvGraphicFramePr>
+                    <a:graphicFrameLocks xmlns:a="http://schemas.openxmlformats.org/drawingml/2006/main" noChangeAspect="1"/>
+                  </wp:cNvGraphicFramePr>
+                  <a:graphic xmlns:a="http://schemas.openxmlformats.org/drawingml/2006/main">
+                    <a:graphicData uri="http://schemas.openxmlformats.org/drawingml/2006/picture">
+                      <pic:pic xmlns:pic="http://schemas.openxmlformats.org/drawingml/2006/picture">
+                        <pic:nvPicPr>
+                          <pic:cNvPr id="203737459" name=""/>
+                          <pic:cNvPicPr/>
+                        </pic:nvPicPr>
+                        <pic:blipFill>
+                          <a:blip r:embed="rId11" cstate="print">
+                            <a:extLst>
+                              <a:ext uri="{28A0092B-C50C-407E-A947-70E740481C1C}">
+                                <a14:useLocalDpi xmlns:a14="http://schemas.microsoft.com/office/drawing/2010/main" val="0"/>
+                              </a:ext>
+                            </a:extLst>
+                          </a:blip>
+                          <a:stretch>
+                            <a:fillRect/>
+                          </a:stretch>
+                        </pic:blipFill>
+                        <pic:spPr>
+                          <a:xfrm>
+                            <a:off x="0" y="0"/>
+                            <a:ext cx="667512" cy="658368"/>
+                          </a:xfrm>
+                          <a:prstGeom prst="rect">
+                            <a:avLst/>
+                          </a:prstGeom>
+                        </pic:spPr>
+                      </pic:pic>
+                    </a:graphicData>
+                  </a:graphic>
+                  <wp14:sizeRelH relativeFrom="margin">
+                    <wp14:pctWidth>0</wp14:pctWidth>
+                  </wp14:sizeRelH>
+                  <wp14:sizeRelV relativeFrom="margin">
+                    <wp14:pctHeight>0</wp14:pctHeight>
+                  </wp14:sizeRelV>
+                </wp:anchor>
+              </w:drawing>
             </w:r>
           </w:p>
         </w:tc>
       </w:tr>
       <w:tr>
-        <w:tblPrEx>
-          <w:tblCellMar>
-            <w:top w:w="0" w:type="dxa"/>
-            <w:bottom w:w="0" w:type="dxa"/>
-          </w:tblCellMar>
-        </w:tblPrEx>
         <w:trPr>
           <w:cantSplit/>
           <w:trHeight w:hRule="exact" w:val="1170"/>
@@ -686,7 +737,7 @@
                           </pic:cNvPicPr>
                         </pic:nvPicPr>
                         <pic:blipFill>
-                          <a:blip r:embed="rId11">
+                          <a:blip r:embed="rId12">
                             <a:extLst>
                               <a:ext uri="{28A0092B-C50C-407E-A947-70E740481C1C}">
                                 <a14:useLocalDpi xmlns:a14="http://schemas.microsoft.com/office/drawing/2010/main" val="0"/>
@@ -748,7 +799,7 @@
                 <w:noProof/>
               </w:rPr>
               <w:drawing>
-                <wp:anchor distT="0" distB="0" distL="114300" distR="114300" simplePos="0" relativeHeight="251667456" behindDoc="0" locked="0" layoutInCell="1" allowOverlap="1" wp14:anchorId="024B89E2" wp14:editId="55432C40">
+                <wp:anchor distT="0" distB="0" distL="114300" distR="114300" simplePos="0" relativeHeight="251667456" behindDoc="0" locked="0" layoutInCell="1" allowOverlap="1" wp14:anchorId="024B89E2" wp14:editId="6EF29940">
                   <wp:simplePos x="0" y="0"/>
                   <wp:positionH relativeFrom="column">
                     <wp:posOffset>-9525</wp:posOffset>
@@ -773,7 +824,7 @@
                           </pic:cNvPicPr>
                         </pic:nvPicPr>
                         <pic:blipFill>
-                          <a:blip r:embed="rId12" cstate="print">
+                          <a:blip r:embed="rId13" cstate="print">
                             <a:extLst>
                               <a:ext uri="{28A0092B-C50C-407E-A947-70E740481C1C}">
                                 <a14:useLocalDpi xmlns:a14="http://schemas.microsoft.com/office/drawing/2010/main" val="0"/>
@@ -854,12 +905,6 @@
         </w:tc>
       </w:tr>
       <w:tr>
-        <w:tblPrEx>
-          <w:tblCellMar>
-            <w:top w:w="0" w:type="dxa"/>
-            <w:bottom w:w="0" w:type="dxa"/>
-          </w:tblCellMar>
-        </w:tblPrEx>
         <w:trPr>
           <w:cantSplit/>
           <w:trHeight w:hRule="exact" w:val="1170"/>
@@ -936,12 +981,6 @@
         </w:tc>
       </w:tr>
       <w:tr>
-        <w:tblPrEx>
-          <w:tblCellMar>
-            <w:top w:w="0" w:type="dxa"/>
-            <w:bottom w:w="0" w:type="dxa"/>
-          </w:tblCellMar>
-        </w:tblPrEx>
         <w:trPr>
           <w:cantSplit/>
           <w:trHeight w:hRule="exact" w:val="1170"/>
@@ -1018,12 +1057,6 @@
         </w:tc>
       </w:tr>
       <w:tr>
-        <w:tblPrEx>
-          <w:tblCellMar>
-            <w:top w:w="0" w:type="dxa"/>
-            <w:bottom w:w="0" w:type="dxa"/>
-          </w:tblCellMar>
-        </w:tblPrEx>
         <w:trPr>
           <w:cantSplit/>
           <w:trHeight w:hRule="exact" w:val="1170"/>

</xml_diff>